<commit_message>
minor update to documentation
</commit_message>
<xml_diff>
--- a/Documentation/P2P meeting application.docx
+++ b/Documentation/P2P meeting application.docx
@@ -225,6 +225,13 @@
     </w:p>
     <w:sdt>
       <w:sdtPr>
+        <w:rPr>
+          <w:rFonts w:asciiTheme="minorHAnsi" w:eastAsiaTheme="minorHAnsi" w:hAnsiTheme="minorHAnsi" w:cstheme="minorBidi"/>
+          <w:color w:val="auto"/>
+          <w:sz w:val="22"/>
+          <w:szCs w:val="22"/>
+          <w:lang w:val="en-GB"/>
+        </w:rPr>
         <w:id w:val="913890188"/>
         <w:docPartObj>
           <w:docPartGallery w:val="Table of Contents"/>
@@ -233,14 +240,9 @@
       </w:sdtPr>
       <w:sdtEndPr>
         <w:rPr>
-          <w:rFonts w:asciiTheme="minorHAnsi" w:eastAsiaTheme="minorHAnsi" w:hAnsiTheme="minorHAnsi" w:cstheme="minorBidi"/>
           <w:b/>
           <w:bCs/>
           <w:noProof/>
-          <w:color w:val="auto"/>
-          <w:sz w:val="22"/>
-          <w:szCs w:val="22"/>
-          <w:lang w:val="en-GB"/>
         </w:rPr>
       </w:sdtEndPr>
       <w:sdtContent>
@@ -273,7 +275,7 @@
           <w:r>
             <w:fldChar w:fldCharType="separate"/>
           </w:r>
-          <w:hyperlink w:anchor="_Toc166706744" w:history="1">
+          <w:hyperlink w:anchor="_Toc166840460" w:history="1">
             <w:r>
               <w:rPr>
                 <w:rStyle w:val="Hyperlink"/>
@@ -300,7 +302,7 @@
                 <w:noProof/>
                 <w:webHidden/>
               </w:rPr>
-              <w:instrText xml:space="preserve"> PAGEREF _Toc166706744 \h </w:instrText>
+              <w:instrText xml:space="preserve"> PAGEREF _Toc166840460 \h </w:instrText>
             </w:r>
             <w:r>
               <w:rPr>
@@ -320,7 +322,7 @@
                 <w:noProof/>
                 <w:webHidden/>
               </w:rPr>
-              <w:t>2</w:t>
+              <w:t>3</w:t>
             </w:r>
             <w:r>
               <w:rPr>
@@ -343,7 +345,7 @@
               <w:lang w:eastAsia="en-GB"/>
             </w:rPr>
           </w:pPr>
-          <w:hyperlink w:anchor="_Toc166706745" w:history="1">
+          <w:hyperlink w:anchor="_Toc166840461" w:history="1">
             <w:r>
               <w:rPr>
                 <w:rStyle w:val="Hyperlink"/>
@@ -370,7 +372,7 @@
                 <w:noProof/>
                 <w:webHidden/>
               </w:rPr>
-              <w:instrText xml:space="preserve"> PAGEREF _Toc166706745 \h </w:instrText>
+              <w:instrText xml:space="preserve"> PAGEREF _Toc166840461 \h </w:instrText>
             </w:r>
             <w:r>
               <w:rPr>
@@ -390,7 +392,75 @@
                 <w:noProof/>
                 <w:webHidden/>
               </w:rPr>
-              <w:t>2</w:t>
+              <w:t>3</w:t>
+            </w:r>
+            <w:r>
+              <w:rPr>
+                <w:noProof/>
+                <w:webHidden/>
+              </w:rPr>
+              <w:fldChar w:fldCharType="end"/>
+            </w:r>
+          </w:hyperlink>
+        </w:p>
+        <w:p>
+          <w:pPr>
+            <w:pStyle w:val="TOC3"/>
+            <w:tabs>
+              <w:tab w:val="right" w:leader="dot" w:pos="9016"/>
+            </w:tabs>
+            <w:rPr>
+              <w:noProof/>
+            </w:rPr>
+          </w:pPr>
+          <w:hyperlink w:anchor="_Toc166840462" w:history="1">
+            <w:r>
+              <w:rPr>
+                <w:rStyle w:val="Hyperlink"/>
+                <w:noProof/>
+              </w:rPr>
+              <w:t>Usage</w:t>
+            </w:r>
+            <w:r>
+              <w:rPr>
+                <w:noProof/>
+                <w:webHidden/>
+              </w:rPr>
+              <w:tab/>
+            </w:r>
+            <w:r>
+              <w:rPr>
+                <w:noProof/>
+                <w:webHidden/>
+              </w:rPr>
+              <w:fldChar w:fldCharType="begin"/>
+            </w:r>
+            <w:r>
+              <w:rPr>
+                <w:noProof/>
+                <w:webHidden/>
+              </w:rPr>
+              <w:instrText xml:space="preserve"> PAGEREF _Toc166840462 \h </w:instrText>
+            </w:r>
+            <w:r>
+              <w:rPr>
+                <w:noProof/>
+                <w:webHidden/>
+              </w:rPr>
+            </w:r>
+            <w:r>
+              <w:rPr>
+                <w:noProof/>
+                <w:webHidden/>
+              </w:rPr>
+              <w:fldChar w:fldCharType="separate"/>
+            </w:r>
+            <w:r>
+              <w:rPr>
+                <w:noProof/>
+                <w:webHidden/>
+              </w:rPr>
+              <w:t>3</w:t>
             </w:r>
             <w:r>
               <w:rPr>
@@ -417,7 +487,6 @@
       <w:pPr>
         <w:pStyle w:val="Heading1"/>
       </w:pPr>
-      <w:bookmarkStart w:id="0" w:name="_Toc166706744"/>
     </w:p>
     <w:p>
       <w:pPr>
@@ -486,6 +555,7 @@
       <w:pPr>
         <w:pStyle w:val="Heading1"/>
       </w:pPr>
+      <w:bookmarkStart w:id="0" w:name="_Toc166840460"/>
       <w:r>
         <w:t>Analysis</w:t>
       </w:r>
@@ -495,7 +565,7 @@
       <w:pPr>
         <w:pStyle w:val="Heading2"/>
       </w:pPr>
-      <w:bookmarkStart w:id="1" w:name="_Toc166706745"/>
+      <w:bookmarkStart w:id="1" w:name="_Toc166840461"/>
       <w:r>
         <w:t>Initial Idea</w:t>
       </w:r>
@@ -521,6 +591,9 @@
     </w:p>
     <w:p>
       <w:r>
+        <w:rPr>
+          <w:noProof/>
+        </w:rPr>
         <w:drawing>
           <wp:inline distT="0" distB="0" distL="0" distR="0" wp14:anchorId="0753F334" wp14:editId="22B72B9A">
             <wp:extent cx="5731510" cy="3964305"/>
@@ -573,6 +646,30 @@
     <w:p>
       <w:r>
         <w:t>Fig 1: First design of UI</w:t>
+      </w:r>
+    </w:p>
+    <w:p>
+      <w:pPr>
+        <w:pStyle w:val="Heading3"/>
+      </w:pPr>
+      <w:bookmarkStart w:id="2" w:name="_Toc166840462"/>
+      <w:r>
+        <w:t>Usage</w:t>
+      </w:r>
+      <w:bookmarkEnd w:id="2"/>
+    </w:p>
+    <w:p>
+      <w:r>
+        <w:t xml:space="preserve">This application should use an </w:t>
+      </w:r>
+      <w:r>
+        <w:t>IP</w:t>
+      </w:r>
+      <w:r>
+        <w:t xml:space="preserve"> and port number</w:t>
+      </w:r>
+      <w:r>
+        <w:t xml:space="preserve"> of both end-users.</w:t>
       </w:r>
     </w:p>
     <w:sectPr>
@@ -1131,6 +1228,28 @@
       <w:szCs w:val="26"/>
     </w:rPr>
   </w:style>
+  <w:style w:type="paragraph" w:styleId="Heading3">
+    <w:name w:val="heading 3"/>
+    <w:basedOn w:val="Normal"/>
+    <w:next w:val="Normal"/>
+    <w:link w:val="Heading3Char"/>
+    <w:uiPriority w:val="9"/>
+    <w:unhideWhenUsed/>
+    <w:qFormat/>
+    <w:rsid w:val="00322F20"/>
+    <w:pPr>
+      <w:keepNext/>
+      <w:keepLines/>
+      <w:spacing w:before="40" w:after="0"/>
+      <w:outlineLvl w:val="2"/>
+    </w:pPr>
+    <w:rPr>
+      <w:rFonts w:asciiTheme="majorHAnsi" w:eastAsiaTheme="majorEastAsia" w:hAnsiTheme="majorHAnsi" w:cstheme="majorBidi"/>
+      <w:color w:val="1F3763" w:themeColor="accent1" w:themeShade="7F"/>
+      <w:sz w:val="24"/>
+      <w:szCs w:val="24"/>
+    </w:rPr>
+  </w:style>
   <w:style w:type="character" w:default="1" w:styleId="DefaultParagraphFont">
     <w:name w:val="Default Paragraph Font"/>
     <w:uiPriority w:val="1"/>
@@ -1312,6 +1431,32 @@
       <w:color w:val="0563C1" w:themeColor="hyperlink"/>
       <w:u w:val="single"/>
     </w:rPr>
+  </w:style>
+  <w:style w:type="character" w:customStyle="1" w:styleId="Heading3Char">
+    <w:name w:val="Heading 3 Char"/>
+    <w:basedOn w:val="DefaultParagraphFont"/>
+    <w:link w:val="Heading3"/>
+    <w:uiPriority w:val="9"/>
+    <w:rsid w:val="00322F20"/>
+    <w:rPr>
+      <w:rFonts w:asciiTheme="majorHAnsi" w:eastAsiaTheme="majorEastAsia" w:hAnsiTheme="majorHAnsi" w:cstheme="majorBidi"/>
+      <w:color w:val="1F3763" w:themeColor="accent1" w:themeShade="7F"/>
+      <w:sz w:val="24"/>
+      <w:szCs w:val="24"/>
+    </w:rPr>
+  </w:style>
+  <w:style w:type="paragraph" w:styleId="TOC3">
+    <w:name w:val="toc 3"/>
+    <w:basedOn w:val="Normal"/>
+    <w:next w:val="Normal"/>
+    <w:autoRedefine/>
+    <w:uiPriority w:val="39"/>
+    <w:unhideWhenUsed/>
+    <w:rsid w:val="009B7BEB"/>
+    <w:pPr>
+      <w:spacing w:after="100"/>
+      <w:ind w:left="440"/>
+    </w:pPr>
   </w:style>
 </w:styles>
 </file>

</xml_diff>